<commit_message>
edits to HW1 and pushing HW and lab to web
</commit_message>
<xml_diff>
--- a/homeworks/CE88_Homework1.docx
+++ b/homeworks/CE88_Homework1.docx
@@ -5,32 +5,80 @@
     <w:p>
       <w:pPr>
         <w:jc w:val="center"/>
-      </w:pPr>
-      <w:r>
+        <w:rPr>
+          <w:b/>
+          <w:sz w:val="40"/>
+          <w:szCs w:val="40"/>
+        </w:rPr>
+      </w:pPr>
+      <w:r>
+        <w:rPr>
+          <w:b/>
+          <w:sz w:val="40"/>
+          <w:szCs w:val="40"/>
+        </w:rPr>
         <w:t>CE88 Homework 1</w:t>
       </w:r>
     </w:p>
     <w:p>
       <w:pPr>
         <w:jc w:val="center"/>
-      </w:pPr>
-      <w:r>
+        <w:rPr>
+          <w:sz w:val="32"/>
+          <w:szCs w:val="32"/>
+        </w:rPr>
+      </w:pPr>
+      <w:r>
+        <w:rPr>
+          <w:sz w:val="32"/>
+          <w:szCs w:val="32"/>
+        </w:rPr>
         <w:t>Out: 1/26/2016</w:t>
       </w:r>
     </w:p>
     <w:p>
       <w:pPr>
         <w:jc w:val="center"/>
-      </w:pPr>
-      <w:r>
-        <w:t>Due 2/3/2016</w:t>
+        <w:rPr>
+          <w:sz w:val="32"/>
+          <w:szCs w:val="32"/>
+        </w:rPr>
+      </w:pPr>
+      <w:r>
+        <w:rPr>
+          <w:sz w:val="32"/>
+          <w:szCs w:val="32"/>
+        </w:rPr>
+        <w:t>Due 2/</w:t>
+      </w:r>
+      <w:r>
+        <w:rPr>
+          <w:sz w:val="32"/>
+          <w:szCs w:val="32"/>
+        </w:rPr>
+        <w:t>2</w:t>
+      </w:r>
+      <w:r>
+        <w:rPr>
+          <w:sz w:val="32"/>
+          <w:szCs w:val="32"/>
+        </w:rPr>
+        <w:t>/2016</w:t>
       </w:r>
     </w:p>
     <w:p>
       <w:pPr>
         <w:jc w:val="center"/>
-      </w:pPr>
-      <w:r>
+        <w:rPr>
+          <w:sz w:val="32"/>
+          <w:szCs w:val="32"/>
+        </w:rPr>
+      </w:pPr>
+      <w:r>
+        <w:rPr>
+          <w:sz w:val="32"/>
+          <w:szCs w:val="32"/>
+        </w:rPr>
         <w:t>10 points</w:t>
       </w:r>
     </w:p>
@@ -39,6 +87,41 @@
         <w:jc w:val="center"/>
       </w:pPr>
     </w:p>
+    <w:p>
+      <w:r>
+        <w:t>Please write up answers to the following</w:t>
+      </w:r>
+      <w:r>
+        <w:t xml:space="preserve"> 4</w:t>
+      </w:r>
+      <w:r>
+        <w:t xml:space="preserve"> questions. Submit a </w:t>
+      </w:r>
+      <w:r>
+        <w:t>.</w:t>
+      </w:r>
+      <w:r>
+        <w:t xml:space="preserve">pdf with your answers via </w:t>
+      </w:r>
+      <w:proofErr w:type="spellStart"/>
+      <w:r>
+        <w:t>bcourses</w:t>
+      </w:r>
+      <w:proofErr w:type="spellEnd"/>
+      <w:r>
+        <w:t xml:space="preserve"> by </w:t>
+      </w:r>
+      <w:r>
+        <w:t xml:space="preserve">5 pm </w:t>
+      </w:r>
+      <w:r>
+        <w:t>next Tuesday, 2/2</w:t>
+      </w:r>
+      <w:r>
+        <w:t>/2016. You are allowed to discuss the problems with your classmates, but all work you turn in should be individual.</w:t>
+      </w:r>
+    </w:p>
+    <w:p/>
     <w:p>
       <w:pPr>
         <w:pStyle w:val="ListParagraph"/>
@@ -48,10 +131,13 @@
         </w:numPr>
       </w:pPr>
       <w:r>
-        <w:t xml:space="preserve">Your </w:t>
-      </w:r>
-      <w:r>
-        <w:t>Background – please tell us the following (1 point):</w:t>
+        <w:t>(1 point)</w:t>
+      </w:r>
+      <w:r>
+        <w:t xml:space="preserve"> P</w:t>
+      </w:r>
+      <w:r>
+        <w:t>lease tell us the following:</w:t>
       </w:r>
     </w:p>
     <w:p>
@@ -77,6 +163,9 @@
       <w:r>
         <w:t>Your intended major</w:t>
       </w:r>
+      <w:r>
+        <w:t xml:space="preserve"> (if known)</w:t>
+      </w:r>
     </w:p>
     <w:p>
       <w:pPr>
@@ -90,14 +179,14 @@
         <w:t>Are you are currently enrolled in C8, the Foundations of data science course?</w:t>
       </w:r>
       <w:r>
-        <w:t xml:space="preserve"> Did you take C8 in the fall?</w:t>
-      </w:r>
-    </w:p>
-    <w:p>
-      <w:pPr>
-        <w:pStyle w:val="ListParagraph"/>
-        <w:ind w:left="1440"/>
-      </w:pPr>
+        <w:t xml:space="preserve"> </w:t>
+      </w:r>
+      <w:r>
+        <w:t>If not did</w:t>
+      </w:r>
+      <w:r>
+        <w:t xml:space="preserve"> you take C8 in the fall?</w:t>
+      </w:r>
     </w:p>
     <w:p>
       <w:pPr>
@@ -138,7 +227,13 @@
         <w:t>W</w:t>
       </w:r>
       <w:r>
-        <w:t>e want to see what the range is so we can keep it interesting for all)</w:t>
+        <w:t xml:space="preserve">e want to see what the range is so we can keep </w:t>
+      </w:r>
+      <w:r>
+        <w:t>the class</w:t>
+      </w:r>
+      <w:r>
+        <w:t xml:space="preserve"> interesting for all)</w:t>
       </w:r>
     </w:p>
     <w:p>
@@ -162,51 +257,31 @@
         </w:numPr>
       </w:pPr>
       <w:r>
+        <w:t>(1 point)</w:t>
+      </w:r>
+      <w:r>
         <w:t xml:space="preserve"> </w:t>
       </w:r>
       <w:r>
-        <w:t>In a few sentences tell us why you are interested in smart cities (1 point):</w:t>
-      </w:r>
-    </w:p>
-    <w:p>
-      <w:pPr>
-        <w:pStyle w:val="ListParagraph"/>
-      </w:pPr>
-    </w:p>
-    <w:p>
-      <w:pPr>
-        <w:pStyle w:val="ListParagraph"/>
-      </w:pPr>
-    </w:p>
-    <w:p>
-      <w:pPr>
-        <w:pStyle w:val="ListParagraph"/>
-      </w:pPr>
-    </w:p>
-    <w:p>
-      <w:pPr>
-        <w:pStyle w:val="ListParagraph"/>
-      </w:pPr>
-    </w:p>
-    <w:p>
-      <w:pPr>
-        <w:pStyle w:val="ListParagraph"/>
-      </w:pPr>
-    </w:p>
-    <w:p>
-      <w:pPr>
-        <w:pStyle w:val="ListParagraph"/>
-      </w:pPr>
-    </w:p>
-    <w:p>
-      <w:pPr>
-        <w:pStyle w:val="ListParagraph"/>
-      </w:pPr>
-    </w:p>
-    <w:p>
-      <w:pPr>
-        <w:pStyle w:val="ListParagraph"/>
-      </w:pPr>
+        <w:t>In a few sentences tell us why you are interested in smart cities</w:t>
+      </w:r>
+      <w:r>
+        <w:t>.</w:t>
+      </w:r>
+    </w:p>
+    <w:p>
+      <w:pPr>
+        <w:pStyle w:val="ListParagraph"/>
+      </w:pPr>
+    </w:p>
+    <w:p/>
+    <w:p>
+      <w:pPr>
+        <w:pStyle w:val="ListParagraph"/>
+      </w:pPr>
+    </w:p>
+    <w:p/>
+    <w:p>
       <w:r>
         <w:rPr>
           <w:b/>
@@ -220,7 +295,12 @@
         <w:t>mini</w:t>
       </w:r>
       <w:r>
-        <w:t xml:space="preserve">lab we worked on in class on 1/26. If you have not done so already, please go to </w:t>
+        <w:t>lab we w</w:t>
+      </w:r>
+      <w:bookmarkStart w:id="0" w:name="_GoBack"/>
+      <w:bookmarkEnd w:id="0"/>
+      <w:r>
+        <w:t xml:space="preserve">orked on in class on 1/26. If you have not done so already, please go to </w:t>
       </w:r>
       <w:hyperlink r:id="rId5" w:history="1">
         <w:r>
@@ -254,6 +334,12 @@
         </w:numPr>
       </w:pPr>
       <w:r>
+        <w:t>(4 points)</w:t>
+      </w:r>
+      <w:r>
+        <w:t xml:space="preserve"> </w:t>
+      </w:r>
+      <w:r>
         <w:t xml:space="preserve">In </w:t>
       </w:r>
       <w:r>
@@ -281,22 +367,100 @@
         <w:t xml:space="preserve">that </w:t>
       </w:r>
       <w:r>
-        <w:t xml:space="preserve">stopped traffic heading westward on the Bay Bridge. While in this case the low traffic flow was caused by a protest, in general low traffic counts can be caused by many things including </w:t>
+        <w:t>blocked</w:t>
+      </w:r>
+      <w:r>
+        <w:t xml:space="preserve"> traffic heading westward </w:t>
+      </w:r>
+      <w:r>
+        <w:t>over</w:t>
+      </w:r>
+      <w:r>
+        <w:t xml:space="preserve"> the Bay Bridge. While in this case the low traffic flow was caused by a protest, in general low traffic counts can be caused by many things including </w:t>
       </w:r>
       <w:r>
         <w:t xml:space="preserve">vehicle </w:t>
       </w:r>
       <w:r>
-        <w:t xml:space="preserve">collisions, broken sensors, construction, or a protest. Explain how you could use sensor data to distinguish between a collision, a broken sensor, a protest, and </w:t>
-      </w:r>
-      <w:r>
-        <w:t>construction</w:t>
-      </w:r>
-      <w:r>
-        <w:t xml:space="preserve">? </w:t>
-      </w:r>
-      <w:r>
-        <w:t>(4 points)</w:t>
+        <w:t>collisions, broken sensors, construction, or</w:t>
+      </w:r>
+      <w:r>
+        <w:t>,</w:t>
+      </w:r>
+      <w:r>
+        <w:t xml:space="preserve"> a</w:t>
+      </w:r>
+      <w:r>
+        <w:t>s seen on 1/18, a</w:t>
+      </w:r>
+      <w:r>
+        <w:t xml:space="preserve"> protest. Explain how you could use sensor data to distinguish between </w:t>
+      </w:r>
+      <w:r>
+        <w:t>the following incident types:</w:t>
+      </w:r>
+    </w:p>
+    <w:p>
+      <w:pPr>
+        <w:pStyle w:val="ListParagraph"/>
+        <w:numPr>
+          <w:ilvl w:val="1"/>
+          <w:numId w:val="1"/>
+        </w:numPr>
+      </w:pPr>
+      <w:r>
+        <w:t>A</w:t>
+      </w:r>
+      <w:r>
+        <w:t xml:space="preserve"> collision, </w:t>
+      </w:r>
+    </w:p>
+    <w:p>
+      <w:pPr>
+        <w:pStyle w:val="ListParagraph"/>
+        <w:numPr>
+          <w:ilvl w:val="1"/>
+          <w:numId w:val="1"/>
+        </w:numPr>
+      </w:pPr>
+      <w:r>
+        <w:t>A</w:t>
+      </w:r>
+      <w:r>
+        <w:t xml:space="preserve"> broken</w:t>
+      </w:r>
+      <w:r>
+        <w:t xml:space="preserve"> traffic</w:t>
+      </w:r>
+      <w:r>
+        <w:t xml:space="preserve"> sensor, </w:t>
+      </w:r>
+    </w:p>
+    <w:p>
+      <w:pPr>
+        <w:pStyle w:val="ListParagraph"/>
+        <w:numPr>
+          <w:ilvl w:val="1"/>
+          <w:numId w:val="1"/>
+        </w:numPr>
+      </w:pPr>
+      <w:r>
+        <w:t>A protest</w:t>
+      </w:r>
+    </w:p>
+    <w:p>
+      <w:pPr>
+        <w:pStyle w:val="ListParagraph"/>
+        <w:numPr>
+          <w:ilvl w:val="1"/>
+          <w:numId w:val="1"/>
+        </w:numPr>
+      </w:pPr>
+      <w:r>
+        <w:t>C</w:t>
+      </w:r>
+      <w:r>
+        <w:t>onstruction</w:t>
       </w:r>
     </w:p>
     <w:p>
@@ -322,7 +486,11 @@
         <w:t xml:space="preserve"> near the bay bridge. Could </w:t>
       </w:r>
       <w:r>
-        <w:t xml:space="preserve">you make use of data from </w:t>
+        <w:t xml:space="preserve">you make use of data </w:t>
+      </w:r>
+      <w:r>
+        <w:lastRenderedPageBreak/>
+        <w:t xml:space="preserve">from </w:t>
       </w:r>
       <w:r>
         <w:t>multiple</w:t>
@@ -331,13 +499,28 @@
         <w:t xml:space="preserve"> sensors to distinguish between event types?</w:t>
       </w:r>
       <w:r>
-        <w:t xml:space="preserve"> Think about how data from a collision would look different </w:t>
+        <w:t xml:space="preserve"> Think about how</w:t>
+      </w:r>
+      <w:r>
+        <w:t xml:space="preserve"> the per-lane</w:t>
+      </w:r>
+      <w:r>
+        <w:t xml:space="preserve"> data from a collision would look different </w:t>
+      </w:r>
+      <w:r>
+        <w:t xml:space="preserve">than data </w:t>
       </w:r>
       <w:r>
         <w:t>from</w:t>
       </w:r>
       <w:r>
-        <w:t xml:space="preserve"> data from a broken sensor)</w:t>
+        <w:t xml:space="preserve"> from a broken sensor</w:t>
+      </w:r>
+      <w:r>
+        <w:t>.</w:t>
+      </w:r>
+      <w:r>
+        <w:t>)</w:t>
       </w:r>
       <w:r>
         <w:t xml:space="preserve"> </w:t>
@@ -345,10 +528,14 @@
     </w:p>
     <w:p>
       <w:pPr>
+        <w:pStyle w:val="ListParagraph"/>
+      </w:pPr>
+    </w:p>
+    <w:p>
+      <w:pPr>
         <w:ind w:firstLine="720"/>
       </w:pPr>
       <w:r>
-        <w:lastRenderedPageBreak/>
         <w:drawing>
           <wp:inline distT="0" distB="0" distL="0" distR="0" wp14:anchorId="4F6F1D41" wp14:editId="74C21942">
             <wp:extent cx="5943600" cy="2969895"/>
@@ -410,15 +597,52 @@
         <w:t>exercise</w:t>
       </w:r>
       <w:r>
-        <w:t xml:space="preserve"> we ask you to forecast what you think the per hour traffic counts will be going w</w:t>
-      </w:r>
-      <w:bookmarkStart w:id="0" w:name="_GoBack"/>
-      <w:bookmarkEnd w:id="0"/>
-      <w:r>
-        <w:t xml:space="preserve">est-bound on the bay bridge on </w:t>
+        <w:t xml:space="preserve"> we ask you to forecast</w:t>
+      </w:r>
+      <w:r>
+        <w:t xml:space="preserve"> future traffic volumes based on the trends you saw</w:t>
+      </w:r>
+      <w:r>
+        <w:t xml:space="preserve">. </w:t>
+      </w:r>
+      <w:r>
+        <w:t>W</w:t>
+      </w:r>
+      <w:r>
+        <w:t>hat</w:t>
+      </w:r>
+      <w:r>
+        <w:t xml:space="preserve"> do</w:t>
+      </w:r>
+      <w:r>
+        <w:t xml:space="preserve"> you think the</w:t>
+      </w:r>
+      <w:r>
+        <w:t xml:space="preserve"> </w:t>
+      </w:r>
+      <w:r>
+        <w:t>west-bound</w:t>
+      </w:r>
+      <w:r>
+        <w:t xml:space="preserve"> per hour traffic counts will be </w:t>
+      </w:r>
+      <w:r>
+        <w:t>over</w:t>
+      </w:r>
+      <w:r>
+        <w:t xml:space="preserve"> the </w:t>
+      </w:r>
+      <w:r>
+        <w:t>Bay Bridge</w:t>
+      </w:r>
+      <w:r>
+        <w:t xml:space="preserve"> on </w:t>
       </w:r>
       <w:r>
         <w:t>Wednesday</w:t>
+      </w:r>
+      <w:r>
+        <w:t>,</w:t>
       </w:r>
       <w:r>
         <w:t xml:space="preserve"> </w:t>
@@ -436,7 +660,7 @@
         <w:t>rd</w:t>
       </w:r>
       <w:r>
-        <w:t>.</w:t>
+        <w:t>?</w:t>
       </w:r>
     </w:p>
     <w:p>
@@ -448,6 +672,12 @@
         </w:numPr>
       </w:pPr>
       <w:r>
+        <w:t>(4 points)</w:t>
+      </w:r>
+      <w:r>
+        <w:t xml:space="preserve"> </w:t>
+      </w:r>
+      <w:r>
         <w:t xml:space="preserve">Create a </w:t>
       </w:r>
       <w:r>
@@ -472,13 +702,19 @@
         <w:t>per hour</w:t>
       </w:r>
       <w:r>
-        <w:t xml:space="preserve"> for Wednesday February 3rd</w:t>
+        <w:t xml:space="preserve"> for Wednesday</w:t>
+      </w:r>
+      <w:r>
+        <w:t>,</w:t>
+      </w:r>
+      <w:r>
+        <w:t xml:space="preserve"> February 3rd</w:t>
       </w:r>
       <w:r>
         <w:t>.</w:t>
       </w:r>
       <w:r>
-        <w:t xml:space="preserve"> (4 points)</w:t>
+        <w:t xml:space="preserve"> </w:t>
       </w:r>
     </w:p>
     <w:p>
@@ -496,10 +732,25 @@
         </w:numPr>
       </w:pPr>
       <w:r>
+        <w:t>(</w:t>
+      </w:r>
+      <w:r>
         <w:rPr>
           <w:b/>
         </w:rPr>
-        <w:t>(Extra credit)</w:t>
+        <w:t>Extra credit</w:t>
+      </w:r>
+      <w:r>
+        <w:rPr>
+          <w:b/>
+        </w:rPr>
+        <w:t xml:space="preserve"> - </w:t>
+      </w:r>
+      <w:r>
+        <w:t>2 bonus points</w:t>
+      </w:r>
+      <w:r>
+        <w:t>)</w:t>
       </w:r>
       <w:r>
         <w:t xml:space="preserve"> </w:t>
@@ -517,7 +768,13 @@
         <w:t xml:space="preserve"> per hour for each hour from 1 am to midnight</w:t>
       </w:r>
       <w:r>
-        <w:t xml:space="preserve"> on Wednesday February 3</w:t>
+        <w:t xml:space="preserve"> on Wednesday</w:t>
+      </w:r>
+      <w:r>
+        <w:t>,</w:t>
+      </w:r>
+      <w:r>
+        <w:t xml:space="preserve"> February 3</w:t>
       </w:r>
       <w:r>
         <w:rPr>
@@ -526,7 +783,7 @@
         <w:t>rd</w:t>
       </w:r>
       <w:r>
-        <w:t xml:space="preserve"> and explain the process you used to come up with these numbers (2 points extra credit)</w:t>
+        <w:t xml:space="preserve"> and explain the process you used to come up with these numbers </w:t>
       </w:r>
     </w:p>
     <w:sectPr>

</xml_diff>

<commit_message>
minor edit to HW1
</commit_message>
<xml_diff>
--- a/homeworks/CE88_Homework1.docx
+++ b/homeworks/CE88_Homework1.docx
@@ -101,15 +101,7 @@
         <w:t>.</w:t>
       </w:r>
       <w:r>
-        <w:t xml:space="preserve">pdf with your answers via </w:t>
-      </w:r>
-      <w:proofErr w:type="spellStart"/>
-      <w:r>
-        <w:t>bcourses</w:t>
-      </w:r>
-      <w:proofErr w:type="spellEnd"/>
-      <w:r>
-        <w:t xml:space="preserve"> by </w:t>
+        <w:t xml:space="preserve">pdf with your answers via bcourses by </w:t>
       </w:r>
       <w:r>
         <w:t xml:space="preserve">5 pm </w:t>
@@ -295,21 +287,36 @@
         <w:t>mini</w:t>
       </w:r>
       <w:r>
-        <w:t>lab we w</w:t>
-      </w:r>
-      <w:bookmarkStart w:id="0" w:name="_GoBack"/>
-      <w:bookmarkEnd w:id="0"/>
-      <w:r>
-        <w:t xml:space="preserve">orked on in class on 1/26. If you have not done so already, please go to </w:t>
-      </w:r>
-      <w:hyperlink r:id="rId5" w:history="1">
-        <w:r>
-          <w:rPr>
-            <w:rStyle w:val="Hyperlink"/>
-          </w:rPr>
-          <w:t>https://data8.berkeley.edu/hub/interact?repo=smart-cities-connector&amp;path=demos</w:t>
-        </w:r>
-      </w:hyperlink>
+        <w:t>lab we worked on in class on 1/26. If you have not done so already, please go to</w:t>
+      </w:r>
+    </w:p>
+    <w:bookmarkStart w:id="0" w:name="_GoBack"/>
+    <w:bookmarkEnd w:id="0"/>
+    <w:p>
+      <w:r>
+        <w:fldChar w:fldCharType="begin"/>
+      </w:r>
+      <w:r>
+        <w:instrText xml:space="preserve"> HYPERLINK "</w:instrText>
+      </w:r>
+      <w:r>
+        <w:instrText>https://data8.berkeley.edu/hub/interact?repo=smart-cities-connector&amp;path=demos</w:instrText>
+      </w:r>
+      <w:r>
+        <w:instrText xml:space="preserve">" </w:instrText>
+      </w:r>
+      <w:r>
+        <w:fldChar w:fldCharType="separate"/>
+      </w:r>
+      <w:r>
+        <w:rPr>
+          <w:rStyle w:val="Hyperlink"/>
+        </w:rPr>
+        <w:t>https://data8.berkeley.edu/hub/interact?repo=smart-cities-connector&amp;path=demos</w:t>
+      </w:r>
+      <w:r>
+        <w:fldChar w:fldCharType="end"/>
+      </w:r>
       <w:r>
         <w:t xml:space="preserve"> and complete the </w:t>
       </w:r>
@@ -552,7 +559,7 @@
                     <pic:cNvPicPr/>
                   </pic:nvPicPr>
                   <pic:blipFill>
-                    <a:blip r:embed="rId6"/>
+                    <a:blip r:embed="rId5"/>
                     <a:stretch>
                       <a:fillRect/>
                     </a:stretch>
@@ -1341,6 +1348,18 @@
       <w:u w:val="single"/>
     </w:rPr>
   </w:style>
+  <w:style w:type="character" w:styleId="FollowedHyperlink">
+    <w:name w:val="FollowedHyperlink"/>
+    <w:basedOn w:val="DefaultParagraphFont"/>
+    <w:uiPriority w:val="99"/>
+    <w:semiHidden/>
+    <w:unhideWhenUsed/>
+    <w:rsid w:val="000F0256"/>
+    <w:rPr>
+      <w:color w:val="954F72" w:themeColor="followedHyperlink"/>
+      <w:u w:val="single"/>
+    </w:rPr>
+  </w:style>
 </w:styles>
 </file>
 

</xml_diff>